<commit_message>
Schema - model and mocha testing
</commit_message>
<xml_diff>
--- a/Note.docx
+++ b/Note.docx
@@ -2,6 +2,279 @@
 <file path=word/document.xml><?xml version="1.0" encoding="utf-8"?>
 <w:document xmlns:wpc="http://schemas.microsoft.com/office/word/2010/wordprocessingCanvas" xmlns:cx="http://schemas.microsoft.com/office/drawing/2014/chartex" xmlns:cx1="http://schemas.microsoft.com/office/drawing/2015/9/8/chartex" xmlns:cx2="http://schemas.microsoft.com/office/drawing/2015/10/21/chartex" xmlns:cx3="http://schemas.microsoft.com/office/drawing/2016/5/9/chartex" xmlns:cx4="http://schemas.microsoft.com/office/drawing/2016/5/10/chartex" xmlns:cx5="http://schemas.microsoft.com/office/drawing/2016/5/11/chartex" xmlns:cx6="http://schemas.microsoft.com/office/drawing/2016/5/12/chartex" xmlns:cx7="http://schemas.microsoft.com/office/drawing/2016/5/13/chartex" xmlns:cx8="http://schemas.microsoft.com/office/drawing/2016/5/14/chartex" xmlns:mc="http://schemas.openxmlformats.org/markup-compatibility/2006" xmlns:aink="http://schemas.microsoft.com/office/drawing/2016/ink" xmlns:am3d="http://schemas.microsoft.com/office/drawing/2017/model3d" xmlns:o="urn:schemas-microsoft-com:office:office" xmlns:r="http://schemas.openxmlformats.org/officeDocument/2006/relationships" xmlns:m="http://schemas.openxmlformats.org/officeDocument/2006/math" xmlns:v="urn:schemas-microsoft-com:vml" xmlns:wp14="http://schemas.microsoft.com/office/word/2010/wordprocessingDrawing" xmlns:wp="http://schemas.openxmlformats.org/drawingml/2006/wordprocessingDrawing" xmlns:w10="urn:schemas-microsoft-com:office:word" xmlns:w="http://schemas.openxmlformats.org/wordprocessingml/2006/main" xmlns:w14="http://schemas.microsoft.com/office/word/2010/wordml" xmlns:w15="http://schemas.microsoft.com/office/word/2012/wordml" xmlns:w16cid="http://schemas.microsoft.com/office/word/2016/wordml/cid" xmlns:w16se="http://schemas.microsoft.com/office/word/2015/wordml/symex" xmlns:wpg="http://schemas.microsoft.com/office/word/2010/wordprocessingGroup" xmlns:wpi="http://schemas.microsoft.com/office/word/2010/wordprocessingInk" xmlns:wne="http://schemas.microsoft.com/office/word/2006/wordml" xmlns:wps="http://schemas.microsoft.com/office/word/2010/wordprocessingShape" mc:Ignorable="w14 w15 w16se w16cid wp14">
   <w:body>
+    <w:tbl>
+      <w:tblPr>
+        <w:tblStyle w:val="TableGrid"/>
+        <w:tblW w:w="0" w:type="auto"/>
+        <w:tblLook w:val="04A0" w:firstRow="1" w:lastRow="0" w:firstColumn="1" w:lastColumn="0" w:noHBand="0" w:noVBand="1"/>
+      </w:tblPr>
+      <w:tblGrid>
+        <w:gridCol w:w="4675"/>
+        <w:gridCol w:w="4675"/>
+      </w:tblGrid>
+      <w:tr>
+        <w:tc>
+          <w:tcPr>
+            <w:tcW w:w="4675" w:type="dxa"/>
+          </w:tcPr>
+          <w:p>
+            <w:pPr>
+              <w:jc w:val="center"/>
+              <w:rPr>
+                <w:rFonts w:ascii="Arial" w:hAnsi="Arial" w:cs="Arial"/>
+                <w:b/>
+                <w:sz w:val="24"/>
+                <w:szCs w:val="24"/>
+              </w:rPr>
+            </w:pPr>
+            <w:r>
+              <w:rPr>
+                <w:rFonts w:ascii="Arial" w:hAnsi="Arial" w:cs="Arial"/>
+                <w:b/>
+                <w:sz w:val="24"/>
+                <w:szCs w:val="24"/>
+              </w:rPr>
+              <w:t>SQL</w:t>
+            </w:r>
+          </w:p>
+        </w:tc>
+        <w:tc>
+          <w:tcPr>
+            <w:tcW w:w="4675" w:type="dxa"/>
+          </w:tcPr>
+          <w:p>
+            <w:pPr>
+              <w:jc w:val="center"/>
+              <w:rPr>
+                <w:rFonts w:ascii="Arial" w:hAnsi="Arial" w:cs="Arial"/>
+                <w:b/>
+                <w:sz w:val="24"/>
+                <w:szCs w:val="24"/>
+              </w:rPr>
+            </w:pPr>
+            <w:r>
+              <w:rPr>
+                <w:rFonts w:ascii="Arial" w:hAnsi="Arial" w:cs="Arial"/>
+                <w:b/>
+                <w:sz w:val="24"/>
+                <w:szCs w:val="24"/>
+              </w:rPr>
+              <w:t>NoSQL</w:t>
+            </w:r>
+          </w:p>
+        </w:tc>
+      </w:tr>
+      <w:tr>
+        <w:tc>
+          <w:tcPr>
+            <w:tcW w:w="4675" w:type="dxa"/>
+          </w:tcPr>
+          <w:p>
+            <w:pPr>
+              <w:rPr>
+                <w:rFonts w:ascii="Arial" w:hAnsi="Arial" w:cs="Arial"/>
+                <w:sz w:val="24"/>
+                <w:szCs w:val="24"/>
+              </w:rPr>
+            </w:pPr>
+            <w:r>
+              <w:rPr>
+                <w:rFonts w:ascii="Arial" w:hAnsi="Arial" w:cs="Arial"/>
+                <w:sz w:val="24"/>
+                <w:szCs w:val="24"/>
+              </w:rPr>
+              <w:t>table</w:t>
+            </w:r>
+          </w:p>
+        </w:tc>
+        <w:tc>
+          <w:tcPr>
+            <w:tcW w:w="4675" w:type="dxa"/>
+          </w:tcPr>
+          <w:p>
+            <w:pPr>
+              <w:rPr>
+                <w:rFonts w:ascii="Arial" w:hAnsi="Arial" w:cs="Arial"/>
+                <w:sz w:val="24"/>
+                <w:szCs w:val="24"/>
+              </w:rPr>
+            </w:pPr>
+            <w:r>
+              <w:rPr>
+                <w:rFonts w:ascii="Arial" w:hAnsi="Arial" w:cs="Arial"/>
+                <w:sz w:val="24"/>
+                <w:szCs w:val="24"/>
+              </w:rPr>
+              <w:t>Colleciton</w:t>
+            </w:r>
+          </w:p>
+        </w:tc>
+      </w:tr>
+      <w:tr>
+        <w:tc>
+          <w:tcPr>
+            <w:tcW w:w="4675" w:type="dxa"/>
+          </w:tcPr>
+          <w:p>
+            <w:pPr>
+              <w:rPr>
+                <w:rFonts w:ascii="Arial" w:hAnsi="Arial" w:cs="Arial"/>
+                <w:sz w:val="24"/>
+                <w:szCs w:val="24"/>
+              </w:rPr>
+            </w:pPr>
+            <w:r>
+              <w:rPr>
+                <w:rFonts w:ascii="Arial" w:hAnsi="Arial" w:cs="Arial"/>
+                <w:sz w:val="24"/>
+                <w:szCs w:val="24"/>
+              </w:rPr>
+              <w:t>row</w:t>
+            </w:r>
+          </w:p>
+        </w:tc>
+        <w:tc>
+          <w:tcPr>
+            <w:tcW w:w="4675" w:type="dxa"/>
+          </w:tcPr>
+          <w:p>
+            <w:pPr>
+              <w:rPr>
+                <w:rFonts w:ascii="Arial" w:hAnsi="Arial" w:cs="Arial"/>
+                <w:sz w:val="24"/>
+                <w:szCs w:val="24"/>
+              </w:rPr>
+            </w:pPr>
+            <w:r>
+              <w:rPr>
+                <w:rFonts w:ascii="Arial" w:hAnsi="Arial" w:cs="Arial"/>
+                <w:sz w:val="24"/>
+                <w:szCs w:val="24"/>
+              </w:rPr>
+              <w:t>Document</w:t>
+            </w:r>
+          </w:p>
+        </w:tc>
+      </w:tr>
+      <w:tr>
+        <w:tc>
+          <w:tcPr>
+            <w:tcW w:w="4675" w:type="dxa"/>
+          </w:tcPr>
+          <w:p>
+            <w:pPr>
+              <w:rPr>
+                <w:rFonts w:ascii="Arial" w:hAnsi="Arial" w:cs="Arial"/>
+                <w:sz w:val="24"/>
+                <w:szCs w:val="24"/>
+              </w:rPr>
+            </w:pPr>
+            <w:r>
+              <w:rPr>
+                <w:rFonts w:ascii="Arial" w:hAnsi="Arial" w:cs="Arial"/>
+                <w:sz w:val="24"/>
+                <w:szCs w:val="24"/>
+              </w:rPr>
+              <w:t>column</w:t>
+            </w:r>
+          </w:p>
+        </w:tc>
+        <w:tc>
+          <w:tcPr>
+            <w:tcW w:w="4675" w:type="dxa"/>
+          </w:tcPr>
+          <w:p>
+            <w:pPr>
+              <w:rPr>
+                <w:rFonts w:ascii="Arial" w:hAnsi="Arial" w:cs="Arial"/>
+                <w:sz w:val="24"/>
+                <w:szCs w:val="24"/>
+              </w:rPr>
+            </w:pPr>
+            <w:r>
+              <w:rPr>
+                <w:rFonts w:ascii="Arial" w:hAnsi="Arial" w:cs="Arial"/>
+                <w:sz w:val="24"/>
+                <w:szCs w:val="24"/>
+              </w:rPr>
+              <w:t>Field</w:t>
+            </w:r>
+          </w:p>
+        </w:tc>
+      </w:tr>
+      <w:tr>
+        <w:tc>
+          <w:tcPr>
+            <w:tcW w:w="4675" w:type="dxa"/>
+          </w:tcPr>
+          <w:p>
+            <w:pPr>
+              <w:rPr>
+                <w:rFonts w:ascii="Arial" w:hAnsi="Arial" w:cs="Arial"/>
+                <w:sz w:val="24"/>
+                <w:szCs w:val="24"/>
+              </w:rPr>
+            </w:pPr>
+            <w:r>
+              <w:rPr>
+                <w:rFonts w:ascii="Arial" w:hAnsi="Arial" w:cs="Arial"/>
+                <w:sz w:val="24"/>
+                <w:szCs w:val="24"/>
+              </w:rPr>
+              <w:t>joins</w:t>
+            </w:r>
+          </w:p>
+        </w:tc>
+        <w:tc>
+          <w:tcPr>
+            <w:tcW w:w="4675" w:type="dxa"/>
+          </w:tcPr>
+          <w:p>
+            <w:pPr>
+              <w:rPr>
+                <w:rFonts w:ascii="Arial" w:hAnsi="Arial" w:cs="Arial"/>
+                <w:sz w:val="24"/>
+                <w:szCs w:val="24"/>
+              </w:rPr>
+            </w:pPr>
+            <w:r>
+              <w:rPr>
+                <w:rFonts w:ascii="Arial" w:hAnsi="Arial" w:cs="Arial"/>
+                <w:sz w:val="24"/>
+                <w:szCs w:val="24"/>
+              </w:rPr>
+              <w:t>Linking/embeded document</w:t>
+            </w:r>
+          </w:p>
+        </w:tc>
+      </w:tr>
+      <w:tr>
+        <w:tc>
+          <w:tcPr>
+            <w:tcW w:w="9350" w:type="dxa"/>
+            <w:gridSpan w:val="2"/>
+          </w:tcPr>
+          <w:p>
+            <w:pPr>
+              <w:jc w:val="center"/>
+              <w:rPr>
+                <w:rFonts w:ascii="Arial" w:hAnsi="Arial" w:cs="Arial"/>
+                <w:sz w:val="24"/>
+                <w:szCs w:val="24"/>
+              </w:rPr>
+            </w:pPr>
+            <w:r>
+              <w:rPr>
+                <w:rFonts w:ascii="Arial" w:hAnsi="Arial" w:cs="Arial"/>
+                <w:sz w:val="24"/>
+                <w:szCs w:val="24"/>
+              </w:rPr>
+              <w:t>Primary key</w:t>
+            </w:r>
+          </w:p>
+        </w:tc>
+      </w:tr>
+    </w:tbl>
     <w:p>
       <w:pPr>
         <w:rPr>
@@ -10,23 +283,22 @@
           <w:szCs w:val="24"/>
         </w:rPr>
       </w:pPr>
-      <w:r>
-        <w:rPr>
-          <w:rFonts w:ascii="Arial" w:hAnsi="Arial" w:cs="Arial"/>
-          <w:sz w:val="24"/>
-          <w:szCs w:val="24"/>
-        </w:rPr>
-        <w:t>Kiểm tra database trong mongodb:</w:t>
-      </w:r>
-      <w:bookmarkStart w:id="0" w:name="_GoBack"/>
-      <w:bookmarkEnd w:id="0"/>
-      <w:r>
-        <w:rPr>
-          <w:rFonts w:ascii="Arial" w:hAnsi="Arial" w:cs="Arial"/>
-          <w:sz w:val="24"/>
-          <w:szCs w:val="24"/>
-        </w:rPr>
-        <w:t xml:space="preserve"> </w:t>
+    </w:p>
+    <w:p>
+      <w:pPr>
+        <w:rPr>
+          <w:rFonts w:ascii="Arial" w:hAnsi="Arial" w:cs="Arial"/>
+          <w:sz w:val="24"/>
+          <w:szCs w:val="24"/>
+        </w:rPr>
+      </w:pPr>
+      <w:r>
+        <w:rPr>
+          <w:rFonts w:ascii="Arial" w:hAnsi="Arial" w:cs="Arial"/>
+          <w:sz w:val="24"/>
+          <w:szCs w:val="24"/>
+        </w:rPr>
+        <w:t xml:space="preserve">Kiểm tra database trong mongodb: </w:t>
       </w:r>
       <w:r>
         <w:rPr>
@@ -123,6 +395,7 @@
       <w:pPr>
         <w:rPr>
           <w:rFonts w:ascii="Arial" w:hAnsi="Arial" w:cs="Arial"/>
+          <w:b/>
           <w:sz w:val="24"/>
           <w:szCs w:val="24"/>
         </w:rPr>
@@ -143,6 +416,126 @@
           <w:szCs w:val="24"/>
         </w:rPr>
         <w:t>npm install mongoose</w:t>
+      </w:r>
+    </w:p>
+    <w:p>
+      <w:pPr>
+        <w:rPr>
+          <w:rFonts w:ascii="Arial" w:hAnsi="Arial" w:cs="Arial"/>
+          <w:sz w:val="24"/>
+          <w:szCs w:val="24"/>
+        </w:rPr>
+      </w:pPr>
+      <w:bookmarkStart w:id="0" w:name="_GoBack"/>
+      <w:bookmarkEnd w:id="0"/>
+    </w:p>
+    <w:p>
+      <w:pPr>
+        <w:shd w:val="clear" w:color="auto" w:fill="FFFFFF"/>
+        <w:spacing w:after="0" w:line="240" w:lineRule="auto"/>
+        <w:outlineLvl w:val="0"/>
+        <w:rPr>
+          <w:rFonts w:ascii="Arial" w:eastAsia="Times New Roman" w:hAnsi="Arial" w:cs="Arial"/>
+          <w:kern w:val="36"/>
+          <w:sz w:val="48"/>
+          <w:szCs w:val="48"/>
+        </w:rPr>
+      </w:pPr>
+      <w:r>
+        <w:rPr>
+          <w:rFonts w:ascii="Arial" w:eastAsia="Times New Roman" w:hAnsi="Arial" w:cs="Arial"/>
+          <w:kern w:val="36"/>
+          <w:sz w:val="48"/>
+          <w:szCs w:val="48"/>
+        </w:rPr>
+        <w:t>Mocha Testing</w:t>
+      </w:r>
+    </w:p>
+    <w:p>
+      <w:pPr>
+        <w:rPr>
+          <w:rFonts w:ascii="Arial" w:hAnsi="Arial" w:cs="Arial"/>
+          <w:b/>
+          <w:sz w:val="24"/>
+          <w:szCs w:val="24"/>
+        </w:rPr>
+      </w:pPr>
+      <w:r>
+        <w:rPr>
+          <w:rFonts w:ascii="Arial" w:hAnsi="Arial" w:cs="Arial"/>
+          <w:sz w:val="24"/>
+          <w:szCs w:val="24"/>
+        </w:rPr>
+        <w:t xml:space="preserve">1. </w:t>
+      </w:r>
+      <w:r>
+        <w:rPr>
+          <w:rFonts w:ascii="Arial" w:hAnsi="Arial" w:cs="Arial"/>
+          <w:b/>
+          <w:sz w:val="24"/>
+          <w:szCs w:val="24"/>
+        </w:rPr>
+        <w:t>npm install mocha –save</w:t>
+      </w:r>
+    </w:p>
+    <w:p>
+      <w:pPr>
+        <w:rPr>
+          <w:rFonts w:ascii="Arial" w:hAnsi="Arial" w:cs="Arial"/>
+          <w:sz w:val="24"/>
+          <w:szCs w:val="24"/>
+        </w:rPr>
+      </w:pPr>
+      <w:r>
+        <w:rPr>
+          <w:rFonts w:ascii="Arial" w:hAnsi="Arial" w:cs="Arial"/>
+          <w:sz w:val="24"/>
+          <w:szCs w:val="24"/>
+        </w:rPr>
+        <w:t xml:space="preserve">2. </w:t>
+      </w:r>
+      <w:r>
+        <w:rPr>
+          <w:rFonts w:ascii="Arial" w:hAnsi="Arial" w:cs="Arial"/>
+          <w:b/>
+          <w:sz w:val="24"/>
+          <w:szCs w:val="24"/>
+        </w:rPr>
+        <w:t>test: “mocha”</w:t>
+      </w:r>
+      <w:r>
+        <w:rPr>
+          <w:rFonts w:ascii="Arial" w:hAnsi="Arial" w:cs="Arial"/>
+          <w:sz w:val="24"/>
+          <w:szCs w:val="24"/>
+        </w:rPr>
+        <w:t xml:space="preserve"> //trong file packet.json</w:t>
+      </w:r>
+    </w:p>
+    <w:p>
+      <w:pPr>
+        <w:rPr>
+          <w:rFonts w:ascii="Arial" w:hAnsi="Arial" w:cs="Arial"/>
+          <w:sz w:val="24"/>
+          <w:szCs w:val="24"/>
+        </w:rPr>
+      </w:pPr>
+      <w:r>
+        <w:rPr>
+          <w:rFonts w:ascii="Arial" w:hAnsi="Arial" w:cs="Arial"/>
+          <w:sz w:val="24"/>
+          <w:szCs w:val="24"/>
+        </w:rPr>
+        <w:t xml:space="preserve">3. chạy bằng câu lệnh: </w:t>
+      </w:r>
+      <w:r>
+        <w:rPr>
+          <w:rFonts w:ascii="Arial" w:hAnsi="Arial" w:cs="Arial"/>
+          <w:b/>
+          <w:sz w:val="24"/>
+          <w:szCs w:val="24"/>
+        </w:rPr>
+        <w:t>npm run test</w:t>
       </w:r>
     </w:p>
     <w:p>
@@ -562,6 +955,26 @@
     <w:name w:val="Normal"/>
     <w:qFormat/>
   </w:style>
+  <w:style w:type="paragraph" w:styleId="Heading1">
+    <w:name w:val="heading 1"/>
+    <w:basedOn w:val="Normal"/>
+    <w:link w:val="Heading1Char"/>
+    <w:uiPriority w:val="9"/>
+    <w:qFormat/>
+    <w:rsid w:val="000A0E3D"/>
+    <w:pPr>
+      <w:spacing w:before="100" w:beforeAutospacing="1" w:after="100" w:afterAutospacing="1" w:line="240" w:lineRule="auto"/>
+      <w:outlineLvl w:val="0"/>
+    </w:pPr>
+    <w:rPr>
+      <w:rFonts w:ascii="Times New Roman" w:eastAsia="Times New Roman" w:hAnsi="Times New Roman" w:cs="Times New Roman"/>
+      <w:b/>
+      <w:bCs/>
+      <w:kern w:val="36"/>
+      <w:sz w:val="48"/>
+      <w:szCs w:val="48"/>
+    </w:rPr>
+  </w:style>
   <w:style w:type="character" w:default="1" w:styleId="DefaultParagraphFont">
     <w:name w:val="Default Paragraph Font"/>
     <w:uiPriority w:val="1"/>
@@ -622,6 +1035,40 @@
       <w:ind w:left="720"/>
       <w:contextualSpacing/>
     </w:pPr>
+  </w:style>
+  <w:style w:type="table" w:styleId="TableGrid">
+    <w:name w:val="Table Grid"/>
+    <w:basedOn w:val="TableNormal"/>
+    <w:uiPriority w:val="39"/>
+    <w:rsid w:val="002439BD"/>
+    <w:pPr>
+      <w:spacing w:after="0" w:line="240" w:lineRule="auto"/>
+    </w:pPr>
+    <w:tblPr>
+      <w:tblBorders>
+        <w:top w:val="single" w:sz="4" w:space="0" w:color="auto"/>
+        <w:left w:val="single" w:sz="4" w:space="0" w:color="auto"/>
+        <w:bottom w:val="single" w:sz="4" w:space="0" w:color="auto"/>
+        <w:right w:val="single" w:sz="4" w:space="0" w:color="auto"/>
+        <w:insideH w:val="single" w:sz="4" w:space="0" w:color="auto"/>
+        <w:insideV w:val="single" w:sz="4" w:space="0" w:color="auto"/>
+      </w:tblBorders>
+    </w:tblPr>
+  </w:style>
+  <w:style w:type="character" w:customStyle="1" w:styleId="Heading1Char">
+    <w:name w:val="Heading 1 Char"/>
+    <w:basedOn w:val="DefaultParagraphFont"/>
+    <w:link w:val="Heading1"/>
+    <w:uiPriority w:val="9"/>
+    <w:rsid w:val="000A0E3D"/>
+    <w:rPr>
+      <w:rFonts w:ascii="Times New Roman" w:eastAsia="Times New Roman" w:hAnsi="Times New Roman" w:cs="Times New Roman"/>
+      <w:b/>
+      <w:bCs/>
+      <w:kern w:val="36"/>
+      <w:sz w:val="48"/>
+      <w:szCs w:val="48"/>
+    </w:rPr>
   </w:style>
 </w:styles>
 </file>

</xml_diff>